<commit_message>
Added filebench results, commented scripts and worked on dissertation write up
</commit_message>
<xml_diff>
--- a/Documentation/Papers read.docx
+++ b/Documentation/Papers read.docx
@@ -86,7 +86,15 @@
         </w:numPr>
       </w:pPr>
       <w:r>
-        <w:t>Shows formulas and examples for working out read/write speeds, iops, redundancy levels and capacity</w:t>
+        <w:t xml:space="preserve">Shows formulas and examples for working out read/write speeds, </w:t>
+      </w:r>
+      <w:proofErr w:type="spellStart"/>
+      <w:r>
+        <w:t>iops</w:t>
+      </w:r>
+      <w:proofErr w:type="spellEnd"/>
+      <w:r>
+        <w:t>, redundancy levels and capacity</w:t>
       </w:r>
     </w:p>
     <w:p>
@@ -124,7 +132,15 @@
         <w:t xml:space="preserve">Does not include </w:t>
       </w:r>
       <w:r>
-        <w:t>resilvering times and probability of loosing the pool</w:t>
+        <w:t xml:space="preserve">resilvering times and probability of </w:t>
+      </w:r>
+      <w:proofErr w:type="spellStart"/>
+      <w:r>
+        <w:t>loosing</w:t>
+      </w:r>
+      <w:proofErr w:type="spellEnd"/>
+      <w:r>
+        <w:t xml:space="preserve"> the pool</w:t>
       </w:r>
     </w:p>
     <w:p>
@@ -216,8 +232,13 @@
       </w:hyperlink>
     </w:p>
     <w:p>
-      <w:r>
-        <w:t>Positves:</w:t>
+      <w:proofErr w:type="spellStart"/>
+      <w:r>
+        <w:t>Positves</w:t>
+      </w:r>
+      <w:proofErr w:type="spellEnd"/>
+      <w:r>
+        <w:t>:</w:t>
       </w:r>
     </w:p>
     <w:p>
@@ -446,7 +467,15 @@
         </w:numPr>
       </w:pPr>
       <w:r>
-        <w:t>Seems to show IOmeter would be best used to measure IOPS</w:t>
+        <w:t xml:space="preserve">Seems to show </w:t>
+      </w:r>
+      <w:proofErr w:type="spellStart"/>
+      <w:r>
+        <w:t>IOmeter</w:t>
+      </w:r>
+      <w:proofErr w:type="spellEnd"/>
+      <w:r>
+        <w:t xml:space="preserve"> would be best used to measure IOPS</w:t>
       </w:r>
     </w:p>
     <w:p>
@@ -461,7 +490,15 @@
         <w:t xml:space="preserve">Can talk about how it points out that some </w:t>
       </w:r>
       <w:r>
-        <w:t xml:space="preserve">benchmarks like Filebench are unable to separate between </w:t>
+        <w:t xml:space="preserve">benchmarks like </w:t>
+      </w:r>
+      <w:proofErr w:type="spellStart"/>
+      <w:r>
+        <w:t>Filebench</w:t>
+      </w:r>
+      <w:proofErr w:type="spellEnd"/>
+      <w:r>
+        <w:t xml:space="preserve"> are unable to separate between </w:t>
       </w:r>
       <w:r>
         <w:t>different levels of the file system, however it is what most others use so the results are more valuable when able to compare them with others</w:t>
@@ -715,7 +752,15 @@
         </w:numPr>
       </w:pPr>
       <w:r>
-        <w:t xml:space="preserve">According to the open source github repository, LZ4 has had performance improvements since this papers publication </w:t>
+        <w:t xml:space="preserve">According to the open source </w:t>
+      </w:r>
+      <w:proofErr w:type="spellStart"/>
+      <w:r>
+        <w:t>github</w:t>
+      </w:r>
+      <w:proofErr w:type="spellEnd"/>
+      <w:r>
+        <w:t xml:space="preserve"> repository, LZ4 has had performance improvements since this papers publication </w:t>
       </w:r>
       <w:hyperlink r:id="rId10" w:history="1">
         <w:r>
@@ -975,8 +1020,13 @@
         <w:t xml:space="preserve">that as the array fills up, resilvering times </w:t>
       </w:r>
       <w:r>
-        <w:t>mostly increase linearly with some extra as the disk tracks become closer to the center</w:t>
-      </w:r>
+        <w:t xml:space="preserve">mostly increase linearly with some extra as the disk tracks become closer to the </w:t>
+      </w:r>
+      <w:proofErr w:type="spellStart"/>
+      <w:r>
+        <w:t>center</w:t>
+      </w:r>
+      <w:proofErr w:type="spellEnd"/>
     </w:p>
     <w:p/>
     <w:p/>
@@ -1005,7 +1055,23 @@
           <w:b/>
           <w:bCs/>
         </w:rPr>
-        <w:t>***Workload Dependent Performance Evaluation of the Btrfs and ZFS Filesystems</w:t>
+        <w:t xml:space="preserve">***Workload Dependent Performance Evaluation of the </w:t>
+      </w:r>
+      <w:proofErr w:type="spellStart"/>
+      <w:r>
+        <w:rPr>
+          <w:b/>
+          <w:bCs/>
+        </w:rPr>
+        <w:t>Btrfs</w:t>
+      </w:r>
+      <w:proofErr w:type="spellEnd"/>
+      <w:r>
+        <w:rPr>
+          <w:b/>
+          <w:bCs/>
+        </w:rPr>
+        <w:t xml:space="preserve"> and ZFS Filesystems</w:t>
       </w:r>
     </w:p>
     <w:p>
@@ -1119,10 +1185,26 @@
         </w:numPr>
       </w:pPr>
       <w:r>
-        <w:t xml:space="preserve">Mentions that zfs shouldn’t be used </w:t>
-      </w:r>
-      <w:r>
-        <w:t>for situations where there aren’t a lot of cpu resources</w:t>
+        <w:t xml:space="preserve">Mentions that </w:t>
+      </w:r>
+      <w:proofErr w:type="spellStart"/>
+      <w:r>
+        <w:t>zfs</w:t>
+      </w:r>
+      <w:proofErr w:type="spellEnd"/>
+      <w:r>
+        <w:t xml:space="preserve"> shouldn’t be used </w:t>
+      </w:r>
+      <w:r>
+        <w:t xml:space="preserve">for situations where there aren’t a lot of </w:t>
+      </w:r>
+      <w:proofErr w:type="spellStart"/>
+      <w:r>
+        <w:t>cpu</w:t>
+      </w:r>
+      <w:proofErr w:type="spellEnd"/>
+      <w:r>
+        <w:t xml:space="preserve"> resources</w:t>
       </w:r>
     </w:p>
     <w:p/>
@@ -1214,7 +1296,15 @@
         </w:numPr>
       </w:pPr>
       <w:r>
-        <w:t>Possible the ZFS over sata results are relevant to me</w:t>
+        <w:t xml:space="preserve">Possible the ZFS over </w:t>
+      </w:r>
+      <w:proofErr w:type="spellStart"/>
+      <w:r>
+        <w:t>sata</w:t>
+      </w:r>
+      <w:proofErr w:type="spellEnd"/>
+      <w:r>
+        <w:t xml:space="preserve"> results are relevant to me</w:t>
       </w:r>
     </w:p>
     <w:p>
@@ -1292,7 +1382,25 @@
           <w:bCs/>
           <w:u w:val="single"/>
         </w:rPr>
-        <w:t>Ext4, XFS, BtrFS and ZFS Linux File Systems on</w:t>
+        <w:t xml:space="preserve">Ext4, XFS, </w:t>
+      </w:r>
+      <w:proofErr w:type="spellStart"/>
+      <w:r>
+        <w:rPr>
+          <w:b/>
+          <w:bCs/>
+          <w:u w:val="single"/>
+        </w:rPr>
+        <w:t>BtrFS</w:t>
+      </w:r>
+      <w:proofErr w:type="spellEnd"/>
+      <w:r>
+        <w:rPr>
+          <w:b/>
+          <w:bCs/>
+          <w:u w:val="single"/>
+        </w:rPr>
+        <w:t xml:space="preserve"> and ZFS Linux File Systems on</w:t>
       </w:r>
     </w:p>
     <w:p>
@@ -1348,15 +1456,28 @@
         </w:numPr>
       </w:pPr>
       <w:r>
-        <w:t xml:space="preserve">Uses tools that others have used such as filebench so </w:t>
+        <w:t xml:space="preserve">Uses tools that others have used such as </w:t>
+      </w:r>
+      <w:proofErr w:type="spellStart"/>
+      <w:r>
+        <w:t>filebench</w:t>
+      </w:r>
+      <w:proofErr w:type="spellEnd"/>
+      <w:r>
+        <w:t xml:space="preserve"> so </w:t>
       </w:r>
       <w:r>
         <w:t>results can be comparable</w:t>
       </w:r>
     </w:p>
     <w:p>
-      <w:r>
-        <w:t>Negaives:</w:t>
+      <w:proofErr w:type="spellStart"/>
+      <w:r>
+        <w:t>Negaives</w:t>
+      </w:r>
+      <w:proofErr w:type="spellEnd"/>
+      <w:r>
+        <w:t>:</w:t>
       </w:r>
     </w:p>
     <w:p>
@@ -1383,8 +1504,13 @@
         <w:t xml:space="preserve">They apparently use RAID 0 for ZFS which </w:t>
       </w:r>
       <w:r>
-        <w:t>is an odd choiuce</w:t>
-      </w:r>
+        <w:t xml:space="preserve">is an odd </w:t>
+      </w:r>
+      <w:proofErr w:type="spellStart"/>
+      <w:r>
+        <w:t>choiuce</w:t>
+      </w:r>
+      <w:proofErr w:type="spellEnd"/>
     </w:p>
     <w:p/>
     <w:p/>
@@ -1443,7 +1569,35 @@
           <w:rPr>
             <w:rStyle w:val="Hyperlink"/>
           </w:rPr>
-          <w:t>stamp/stamp.jsp?tp=&amp;arnumber=8698103</w:t>
+          <w:t>stamp/</w:t>
+        </w:r>
+        <w:proofErr w:type="spellStart"/>
+        <w:r>
+          <w:rPr>
+            <w:rStyle w:val="Hyperlink"/>
+          </w:rPr>
+          <w:t>stamp.jsp?tp</w:t>
+        </w:r>
+        <w:proofErr w:type="spellEnd"/>
+        <w:r>
+          <w:rPr>
+            <w:rStyle w:val="Hyperlink"/>
+          </w:rPr>
+          <w:t>=&amp;</w:t>
+        </w:r>
+        <w:proofErr w:type="spellStart"/>
+        <w:r>
+          <w:rPr>
+            <w:rStyle w:val="Hyperlink"/>
+          </w:rPr>
+          <w:t>arnumber</w:t>
+        </w:r>
+        <w:proofErr w:type="spellEnd"/>
+        <w:r>
+          <w:rPr>
+            <w:rStyle w:val="Hyperlink"/>
+          </w:rPr>
+          <w:t>=8698103</w:t>
         </w:r>
       </w:hyperlink>
     </w:p>
@@ -1699,7 +1853,1531 @@
     <w:p/>
     <w:p/>
     <w:p/>
-    <w:p/>
+    <w:p>
+      <w:proofErr w:type="spellStart"/>
+      <w:r>
+        <w:t>videoserver</w:t>
+      </w:r>
+      <w:proofErr w:type="spellEnd"/>
+      <w:r>
+        <w:t xml:space="preserve">                                                                                                                                                                                                                                                                                                                 </w:t>
+      </w:r>
+      <w:proofErr w:type="spellStart"/>
+      <w:r>
+        <w:t>Filebench</w:t>
+      </w:r>
+      <w:proofErr w:type="spellEnd"/>
+      <w:r>
+        <w:t xml:space="preserve"> Version 1.5-alpha3                                                                                                                                                                                                                                                                                                 0.000: Allocated 177MB of shared memory                                                                                                                                                                                                                                                                                      0.004: Video Server Version 3.0 personality successfully loaded                                                                                                                                                                                                                                                              0.564: Populating and pre-allocating </w:t>
+      </w:r>
+      <w:proofErr w:type="spellStart"/>
+      <w:r>
+        <w:t>filesets</w:t>
+      </w:r>
+      <w:proofErr w:type="spellEnd"/>
+      <w:r>
+        <w:t xml:space="preserve">                                                                                                                                                                                                                                                                                0.564: </w:t>
+      </w:r>
+      <w:proofErr w:type="spellStart"/>
+      <w:r>
+        <w:t>passivevids</w:t>
+      </w:r>
+      <w:proofErr w:type="spellEnd"/>
+      <w:r>
+        <w:t xml:space="preserve"> populated: 64 files, avg. dir. width = 20, avg. dir. depth = 1.4, 0 </w:t>
+      </w:r>
+      <w:proofErr w:type="spellStart"/>
+      <w:r>
+        <w:t>leafdirs</w:t>
+      </w:r>
+      <w:proofErr w:type="spellEnd"/>
+      <w:r>
+        <w:t xml:space="preserve">, 655360.000MB total size                                                                                                                                                                                                     0.564: Removing </w:t>
+      </w:r>
+      <w:proofErr w:type="spellStart"/>
+      <w:r>
+        <w:t>passivevids</w:t>
+      </w:r>
+      <w:proofErr w:type="spellEnd"/>
+      <w:r>
+        <w:t xml:space="preserve"> tree (if exists)                                                                                                                                                                                                                                                                                 0.572: Pre-allocating directories in </w:t>
+      </w:r>
+      <w:proofErr w:type="spellStart"/>
+      <w:r>
+        <w:t>passivevids</w:t>
+      </w:r>
+      <w:proofErr w:type="spellEnd"/>
+      <w:r>
+        <w:t xml:space="preserve"> tree                                                                                                                                                                                                                                                                        0.573: Pre-allocating files in </w:t>
+      </w:r>
+      <w:proofErr w:type="spellStart"/>
+      <w:r>
+        <w:t>passivevids</w:t>
+      </w:r>
+      <w:proofErr w:type="spellEnd"/>
+      <w:r>
+        <w:t xml:space="preserve"> tree                                                                                                                                                                                                                                                                              2250.276: </w:t>
+      </w:r>
+      <w:proofErr w:type="spellStart"/>
+      <w:r>
+        <w:t>activevids</w:t>
+      </w:r>
+      <w:proofErr w:type="spellEnd"/>
+      <w:r>
+        <w:t xml:space="preserve"> populated: 16 files, avg. dir. width = 4, avg. dir. depth = 2.0, 0 </w:t>
+      </w:r>
+      <w:proofErr w:type="spellStart"/>
+      <w:r>
+        <w:t>leafdirs</w:t>
+      </w:r>
+      <w:proofErr w:type="spellEnd"/>
+      <w:r>
+        <w:t xml:space="preserve">, 163840.000MB total size                                                                                                                                                                                                    2250.276: Removing </w:t>
+      </w:r>
+      <w:proofErr w:type="spellStart"/>
+      <w:r>
+        <w:t>activevids</w:t>
+      </w:r>
+      <w:proofErr w:type="spellEnd"/>
+      <w:r>
+        <w:t xml:space="preserve"> tree (if exists)                                                                                                                                                                                                                                                                               2250.283: Pre-allocating directories in </w:t>
+      </w:r>
+      <w:proofErr w:type="spellStart"/>
+      <w:r>
+        <w:t>activevids</w:t>
+      </w:r>
+      <w:proofErr w:type="spellEnd"/>
+      <w:r>
+        <w:t xml:space="preserve"> tree                                                                                                                                                                                                                                                                      2250.784: Pre-allocating files in </w:t>
+      </w:r>
+      <w:proofErr w:type="spellStart"/>
+      <w:r>
+        <w:t>activevids</w:t>
+      </w:r>
+      <w:proofErr w:type="spellEnd"/>
+      <w:r>
+        <w:t xml:space="preserve"> tree                                                                                                                                                                                                                                                                            3573.183: Waiting for pre-allocation to finish (in case of a parallel pre-allocation)                                                                                                                                                                                                                                        3616.100: Population and pre-allocation of </w:t>
+      </w:r>
+      <w:proofErr w:type="spellStart"/>
+      <w:r>
+        <w:t>filesets</w:t>
+      </w:r>
+      <w:proofErr w:type="spellEnd"/>
+      <w:r>
+        <w:t xml:space="preserve"> completed                                                                                                                                                                                                                                                                3616.118: Starting 1 </w:t>
+      </w:r>
+      <w:proofErr w:type="spellStart"/>
+      <w:r>
+        <w:t>vidreaders</w:t>
+      </w:r>
+      <w:proofErr w:type="spellEnd"/>
+      <w:r>
+        <w:t xml:space="preserve"> instances                                                                                                                                                                                                                                                                                    3616.120: Starting 1 </w:t>
+      </w:r>
+      <w:proofErr w:type="spellStart"/>
+      <w:r>
+        <w:t>vidwriter</w:t>
+      </w:r>
+      <w:proofErr w:type="spellEnd"/>
+      <w:r>
+        <w:t xml:space="preserve"> instances                                                                                                                                                                                                                                                                                     3617.158: Running...                                                                                                                                                                                                                                                                                                         4217.241: Run took 600 seconds...                                                                                                                                                                                                                                                                                            4217.242: Per-Operation Breakdown                                                                                                                                                                                                                                                                                            </w:t>
+      </w:r>
+      <w:proofErr w:type="spellStart"/>
+      <w:r>
+        <w:t>serverlimit</w:t>
+      </w:r>
+      <w:proofErr w:type="spellEnd"/>
+      <w:r>
+        <w:t xml:space="preserve">          228411ops      381ops/s   0.0mb/s   99.829ms/op [0.000ms - 5003.326ms]                                                                                                                                                                                                                                  </w:t>
+      </w:r>
+      <w:proofErr w:type="spellStart"/>
+      <w:r>
+        <w:t>vidreader</w:t>
+      </w:r>
+      <w:proofErr w:type="spellEnd"/>
+      <w:r>
+        <w:t xml:space="preserve">            228507ops      381ops/s  95.2mb/s  106.343ms/op [0.014ms - 2975.416ms]                                                                                                                                                                                                                                  </w:t>
+      </w:r>
+      <w:proofErr w:type="spellStart"/>
+      <w:r>
+        <w:t>replaceinterval</w:t>
+      </w:r>
+      <w:proofErr w:type="spellEnd"/>
+      <w:r>
+        <w:t xml:space="preserve">      1ops        0ops/s   0.0mb/s 10000.109ms/op [10000.109ms - 10000.109ms]                                                                                                                                                                                                                                 </w:t>
+      </w:r>
+      <w:proofErr w:type="spellStart"/>
+      <w:r>
+        <w:t>wrtclose</w:t>
+      </w:r>
+      <w:proofErr w:type="spellEnd"/>
+      <w:r>
+        <w:t xml:space="preserve">             2ops        0ops/s   0.0mb/s    0.015ms/op [0.015ms - 0.016ms]                                                                                                                                                                                                                                          </w:t>
+      </w:r>
+      <w:proofErr w:type="spellStart"/>
+      <w:r>
+        <w:t>newvid</w:t>
+      </w:r>
+      <w:proofErr w:type="spellEnd"/>
+      <w:r>
+        <w:t xml:space="preserve">               2ops        0ops/s  34.1mb/s 284946.183ms/op [280801.369ms - 289090.998ms]                                                                                                                                                                                                                              </w:t>
+      </w:r>
+      <w:proofErr w:type="spellStart"/>
+      <w:r>
+        <w:t>wrtopen</w:t>
+      </w:r>
+      <w:proofErr w:type="spellEnd"/>
+      <w:r>
+        <w:t xml:space="preserve">              2ops        0ops/s   0.0mb/s  360.100ms/op [0.608ms - 719.592ms]                                                                                                                                                                                                                                        </w:t>
+      </w:r>
+      <w:proofErr w:type="spellStart"/>
+      <w:r>
+        <w:t>vidremover</w:t>
+      </w:r>
+      <w:proofErr w:type="spellEnd"/>
+      <w:r>
+        <w:t xml:space="preserve">           2ops        0ops/s   0.0mb/s 7726.783ms/op [464.074ms - 14989.493ms]                                                                                                                                                                                                                                    4217.242: IO Summary: 228515 ops 380.806 ops/s 381/0 </w:t>
+      </w:r>
+      <w:proofErr w:type="spellStart"/>
+      <w:r>
+        <w:t>rd</w:t>
+      </w:r>
+      <w:proofErr w:type="spellEnd"/>
+      <w:r>
+        <w:t>/</w:t>
+      </w:r>
+      <w:proofErr w:type="spellStart"/>
+      <w:r>
+        <w:t>wr</w:t>
+      </w:r>
+      <w:proofErr w:type="spellEnd"/>
+      <w:r>
+        <w:t xml:space="preserve"> 129.3mb/s 108.904ms/op                                                                                                                                                                                                                                            4217.242: Shutting down processes                                                                                                                                                                                                                                                                                              pool: </w:t>
+      </w:r>
+      <w:proofErr w:type="spellStart"/>
+      <w:r>
+        <w:t>zfstest</w:t>
+      </w:r>
+      <w:proofErr w:type="spellEnd"/>
+      <w:r>
+        <w:t xml:space="preserve">                                                                                                                                                                                                                                                                                                               state: ONLINE                                                                                                                                                                                                                                                                                                               config:                                                                                                                                                                                                                                                                                                                                                                                                                                                                                                                                                                                                                                                           NAME        STATE     READ WRITE CKSUM                                                                                                                                                                                                                                                                                       </w:t>
+      </w:r>
+      <w:proofErr w:type="spellStart"/>
+      <w:r>
+        <w:t>zfstest</w:t>
+      </w:r>
+      <w:proofErr w:type="spellEnd"/>
+      <w:r>
+        <w:t xml:space="preserve">     ONLINE       0     0     0                                                                                                                                                                                                                                                                                         </w:t>
+      </w:r>
+      <w:proofErr w:type="spellStart"/>
+      <w:r>
+        <w:t>sdb</w:t>
+      </w:r>
+      <w:proofErr w:type="spellEnd"/>
+      <w:r>
+        <w:t xml:space="preserve">       ONLINE       0     0     0                                                                                                                                                                                                                                                                                         </w:t>
+      </w:r>
+      <w:proofErr w:type="spellStart"/>
+      <w:r>
+        <w:t>sdc</w:t>
+      </w:r>
+      <w:proofErr w:type="spellEnd"/>
+      <w:r>
+        <w:t xml:space="preserve">       ONLINE       0     0     0                                                                                                                                                                                                                                                                                         </w:t>
+      </w:r>
+      <w:proofErr w:type="spellStart"/>
+      <w:r>
+        <w:t>sdd</w:t>
+      </w:r>
+      <w:proofErr w:type="spellEnd"/>
+      <w:r>
+        <w:t xml:space="preserve">       ONLINE       0     0     0                                                                                                                                                                                                                                                                                         </w:t>
+      </w:r>
+      <w:proofErr w:type="spellStart"/>
+      <w:r>
+        <w:t>sde</w:t>
+      </w:r>
+      <w:proofErr w:type="spellEnd"/>
+      <w:r>
+        <w:t xml:space="preserve">       ONLINE       0     0     0                                                                                                                                                                                                                                                                                                                                                                                                                                                                                                                                                                                                            errors: No known data errors                                                                                                                                                                                                                                                                                                  </w:t>
+      </w:r>
+      <w:proofErr w:type="spellStart"/>
+      <w:r>
+        <w:t>videoserver</w:t>
+      </w:r>
+      <w:proofErr w:type="spellEnd"/>
+      <w:r>
+        <w:t xml:space="preserve">                                                                                                                                                                                                                                                                                                                 </w:t>
+      </w:r>
+      <w:proofErr w:type="spellStart"/>
+      <w:r>
+        <w:lastRenderedPageBreak/>
+        <w:t>Filebench</w:t>
+      </w:r>
+      <w:proofErr w:type="spellEnd"/>
+      <w:r>
+        <w:t xml:space="preserve"> Version 1.5-alpha3                                                                                                                                                                                                                                                                                                 0.001: Allocated 177MB of shared memory                                                                                                                                                                                                                                                                                      0.005: Video Server Version 3.0 personality successfully loaded                                                                                                                                                                                                                                                              0.233: Populating and pre-allocating </w:t>
+      </w:r>
+      <w:proofErr w:type="spellStart"/>
+      <w:r>
+        <w:t>filesets</w:t>
+      </w:r>
+      <w:proofErr w:type="spellEnd"/>
+      <w:r>
+        <w:t xml:space="preserve">                                                                                                                                                                                                                                                                                0.233: </w:t>
+      </w:r>
+      <w:proofErr w:type="spellStart"/>
+      <w:r>
+        <w:t>passivevids</w:t>
+      </w:r>
+      <w:proofErr w:type="spellEnd"/>
+      <w:r>
+        <w:t xml:space="preserve"> populated: 64 files, avg. dir. width = 20, avg. dir. depth = 1.4, 0 </w:t>
+      </w:r>
+      <w:proofErr w:type="spellStart"/>
+      <w:r>
+        <w:t>leafdirs</w:t>
+      </w:r>
+      <w:proofErr w:type="spellEnd"/>
+      <w:r>
+        <w:t xml:space="preserve">, 655360.000MB total size                                                                                                                                                                                                     0.234: Removing </w:t>
+      </w:r>
+      <w:proofErr w:type="spellStart"/>
+      <w:r>
+        <w:t>passivevids</w:t>
+      </w:r>
+      <w:proofErr w:type="spellEnd"/>
+      <w:r>
+        <w:t xml:space="preserve"> tree (if exists)                                                                                                                                                                                                                                                                                 0.242: Pre-allocating directories in </w:t>
+      </w:r>
+      <w:proofErr w:type="spellStart"/>
+      <w:r>
+        <w:t>passivevids</w:t>
+      </w:r>
+      <w:proofErr w:type="spellEnd"/>
+      <w:r>
+        <w:t xml:space="preserve"> tree                                                                                                                                                                                                                                                                        0.242: Pre-allocating files in </w:t>
+      </w:r>
+      <w:proofErr w:type="spellStart"/>
+      <w:r>
+        <w:t>passivevids</w:t>
+      </w:r>
+      <w:proofErr w:type="spellEnd"/>
+      <w:r>
+        <w:t xml:space="preserve"> tree                                                                                                                                                                                                                                                                              1939.260: </w:t>
+      </w:r>
+      <w:proofErr w:type="spellStart"/>
+      <w:r>
+        <w:t>activevids</w:t>
+      </w:r>
+      <w:proofErr w:type="spellEnd"/>
+      <w:r>
+        <w:t xml:space="preserve"> populated: 16 files, avg. dir. width = 4, avg. dir. depth = 2.0, 0 </w:t>
+      </w:r>
+      <w:proofErr w:type="spellStart"/>
+      <w:r>
+        <w:t>leafdirs</w:t>
+      </w:r>
+      <w:proofErr w:type="spellEnd"/>
+      <w:r>
+        <w:t xml:space="preserve">, 163840.000MB total size                                                                                                                                                                                                    1939.260: Removing </w:t>
+      </w:r>
+      <w:proofErr w:type="spellStart"/>
+      <w:r>
+        <w:t>activevids</w:t>
+      </w:r>
+      <w:proofErr w:type="spellEnd"/>
+      <w:r>
+        <w:t xml:space="preserve"> tree (if exists)                                                                                                                                                                                                                                                                               1939.267: Pre-allocating directories in </w:t>
+      </w:r>
+      <w:proofErr w:type="spellStart"/>
+      <w:r>
+        <w:t>activevids</w:t>
+      </w:r>
+      <w:proofErr w:type="spellEnd"/>
+      <w:r>
+        <w:t xml:space="preserve"> tree                                                                                                                                                                                                                                                                      1939.269: Pre-allocating files in </w:t>
+      </w:r>
+      <w:proofErr w:type="spellStart"/>
+      <w:r>
+        <w:t>activevids</w:t>
+      </w:r>
+      <w:proofErr w:type="spellEnd"/>
+      <w:r>
+        <w:t xml:space="preserve"> tree                                                                                                                                                                                                                                                                            3129.085: Waiting for pre-allocation to finish (in case of a parallel pre-allocation)                                                                                                                                                                                                                                        3183.487: Population and pre-allocation of </w:t>
+      </w:r>
+      <w:proofErr w:type="spellStart"/>
+      <w:r>
+        <w:t>filesets</w:t>
+      </w:r>
+      <w:proofErr w:type="spellEnd"/>
+      <w:r>
+        <w:t xml:space="preserve"> completed                                                                                                                                                                                                                                                                3183.507: Starting 1 </w:t>
+      </w:r>
+      <w:proofErr w:type="spellStart"/>
+      <w:r>
+        <w:t>vidreaders</w:t>
+      </w:r>
+      <w:proofErr w:type="spellEnd"/>
+      <w:r>
+        <w:t xml:space="preserve"> instances                                                                                                                                                                                                                                                                                    3183.509: Starting 1 </w:t>
+      </w:r>
+      <w:proofErr w:type="spellStart"/>
+      <w:r>
+        <w:t>vidwriter</w:t>
+      </w:r>
+      <w:proofErr w:type="spellEnd"/>
+      <w:r>
+        <w:t xml:space="preserve"> instances                                                                                                                                                                                                                                                                                     3184.542: Running...                                                                                                                                                                                                                                                                                                         3784.657: Run took 600 seconds...                                                                                                                                                                                                                                                                                            3784.658: Per-Operation Breakdown                                                                                                                                                                                                                                                                                            </w:t>
+      </w:r>
+      <w:proofErr w:type="spellStart"/>
+      <w:r>
+        <w:t>serverlimit</w:t>
+      </w:r>
+      <w:proofErr w:type="spellEnd"/>
+      <w:r>
+        <w:t xml:space="preserve">          229915ops      383ops/s   0.0mb/s  109.586ms/op [0.001ms - 5022.489ms]                                                                                                                                                                                                                                  </w:t>
+      </w:r>
+      <w:proofErr w:type="spellStart"/>
+      <w:r>
+        <w:t>vidreader</w:t>
+      </w:r>
+      <w:proofErr w:type="spellEnd"/>
+      <w:r>
+        <w:t xml:space="preserve">            230041ops      383ops/s  95.8mb/s   63.611ms/op [0.016ms - 1756.934ms]                                                                                                                                                                                                                                  </w:t>
+      </w:r>
+      <w:proofErr w:type="spellStart"/>
+      <w:r>
+        <w:t>replaceinterval</w:t>
+      </w:r>
+      <w:proofErr w:type="spellEnd"/>
+      <w:r>
+        <w:t xml:space="preserve">      3ops        0ops/s   0.0mb/s 10000.128ms/op [10000.094ms - 10000.151ms]                                                                                                                                                                                                                                 </w:t>
+      </w:r>
+      <w:proofErr w:type="spellStart"/>
+      <w:r>
+        <w:t>wrtclose</w:t>
+      </w:r>
+      <w:proofErr w:type="spellEnd"/>
+      <w:r>
+        <w:t xml:space="preserve">             3ops        0ops/s   0.0mb/s    0.022ms/op [0.013ms - 0.031ms]                                                                                                                                                                                                                                          </w:t>
+      </w:r>
+      <w:proofErr w:type="spellStart"/>
+      <w:r>
+        <w:t>newvid</w:t>
+      </w:r>
+      <w:proofErr w:type="spellEnd"/>
+      <w:r>
+        <w:t xml:space="preserve">               3ops        0ops/s  51.2mb/s 184168.004ms/op [137046.461ms - 220726.169ms]                                                                                                                                                                                                                              </w:t>
+      </w:r>
+      <w:proofErr w:type="spellStart"/>
+      <w:r>
+        <w:t>wrtopen</w:t>
+      </w:r>
+      <w:proofErr w:type="spellEnd"/>
+      <w:r>
+        <w:t xml:space="preserve">              4ops        0ops/s   0.0mb/s  147.262ms/op [1.869ms - 392.540ms]                                                                                                                                                                                                                                        </w:t>
+      </w:r>
+      <w:proofErr w:type="spellStart"/>
+      <w:r>
+        <w:t>vidremover</w:t>
+      </w:r>
+      <w:proofErr w:type="spellEnd"/>
+      <w:r>
+        <w:t xml:space="preserve">           4ops        0ops/s   0.0mb/s  478.530ms/op [179.607ms - 589.618ms]                                                                                                                                                                                                                                      3784.658: IO Summary: 230055 ops 383.352 ops/s 383/0 </w:t>
+      </w:r>
+      <w:proofErr w:type="spellStart"/>
+      <w:r>
+        <w:t>rd</w:t>
+      </w:r>
+      <w:proofErr w:type="spellEnd"/>
+      <w:r>
+        <w:t>/</w:t>
+      </w:r>
+      <w:proofErr w:type="spellStart"/>
+      <w:r>
+        <w:t>wr</w:t>
+      </w:r>
+      <w:proofErr w:type="spellEnd"/>
+      <w:r>
+        <w:t xml:space="preserve"> 147.0mb/s 66.020ms/op                                                                                                                                                                                                                                             3784.658: Shutting down processes                                                                                                                                                                                                                                                                                              pool: </w:t>
+      </w:r>
+      <w:proofErr w:type="spellStart"/>
+      <w:r>
+        <w:t>zfstest</w:t>
+      </w:r>
+      <w:proofErr w:type="spellEnd"/>
+      <w:r>
+        <w:t xml:space="preserve">                                                                                                                                                                                                                                                                                                               state: ONLINE                                                                                                                                                                                                                                                                                                               config:                                                                                                                                                                                                                                                                                                                                                                                                                                                                                                                                                                                                                                                           NAME        STATE     READ WRITE CKSUM                                                                                                                                                                                                                                                                                       </w:t>
+      </w:r>
+      <w:proofErr w:type="spellStart"/>
+      <w:r>
+        <w:t>zfstest</w:t>
+      </w:r>
+      <w:proofErr w:type="spellEnd"/>
+      <w:r>
+        <w:t xml:space="preserve">     ONLINE       0     0     0                                                                                                                                                                                                                                                                                         </w:t>
+      </w:r>
+      <w:proofErr w:type="spellStart"/>
+      <w:r>
+        <w:t>sdb</w:t>
+      </w:r>
+      <w:proofErr w:type="spellEnd"/>
+      <w:r>
+        <w:t xml:space="preserve">       ONLINE       0     0     0                                                                                                                                                                                                                                                                                         </w:t>
+      </w:r>
+      <w:proofErr w:type="spellStart"/>
+      <w:r>
+        <w:t>sdc</w:t>
+      </w:r>
+      <w:proofErr w:type="spellEnd"/>
+      <w:r>
+        <w:t xml:space="preserve">       ONLINE       0     0     0                                                                                                                                                                                                                                                                                         </w:t>
+      </w:r>
+      <w:proofErr w:type="spellStart"/>
+      <w:r>
+        <w:t>sdd</w:t>
+      </w:r>
+      <w:proofErr w:type="spellEnd"/>
+      <w:r>
+        <w:t xml:space="preserve">       ONLINE       0     0     0                                                                                                                                                                                                                                                                                         </w:t>
+      </w:r>
+      <w:proofErr w:type="spellStart"/>
+      <w:r>
+        <w:t>sde</w:t>
+      </w:r>
+      <w:proofErr w:type="spellEnd"/>
+      <w:r>
+        <w:t xml:space="preserve">       ONLINE       0     0     0                                                                                                                                                                                                                                                                                         </w:t>
+      </w:r>
+      <w:proofErr w:type="spellStart"/>
+      <w:r>
+        <w:t>sdf</w:t>
+      </w:r>
+      <w:proofErr w:type="spellEnd"/>
+      <w:r>
+        <w:t xml:space="preserve">       ONLINE       0     0     0                                                                                                                                                                                                                                                                                                                                                                                                                                                                                                                                                                                                            errors: No known data errors                                                                                                                                                                                                                                                                                                  </w:t>
+      </w:r>
+      <w:proofErr w:type="spellStart"/>
+      <w:r>
+        <w:t>videoserver</w:t>
+      </w:r>
+      <w:proofErr w:type="spellEnd"/>
+      <w:r>
+        <w:t xml:space="preserve">                                                                                                                                                                                                                                                                                                                 </w:t>
+      </w:r>
+      <w:proofErr w:type="spellStart"/>
+      <w:r>
+        <w:t>Filebench</w:t>
+      </w:r>
+      <w:proofErr w:type="spellEnd"/>
+      <w:r>
+        <w:t xml:space="preserve"> Version 1.5-alpha3                                                                                                                                                                                                                                                                                                 0.000: Allocated 177MB of shared memory                                                                                                                                                                                                                                                                                      0.004: Video Server Version 3.0 personality successfully loaded                                                                                                                                                                                                                                                              0.992: Populating and pre-allocating </w:t>
+      </w:r>
+      <w:proofErr w:type="spellStart"/>
+      <w:r>
+        <w:t>filesets</w:t>
+      </w:r>
+      <w:proofErr w:type="spellEnd"/>
+      <w:r>
+        <w:t xml:space="preserve">                                                                                                                                                                                                                                                                                0.992: </w:t>
+      </w:r>
+      <w:proofErr w:type="spellStart"/>
+      <w:r>
+        <w:t>passivevids</w:t>
+      </w:r>
+      <w:proofErr w:type="spellEnd"/>
+      <w:r>
+        <w:t xml:space="preserve"> populated: 64 files, avg. dir. width = 20, avg. dir. depth = 1.4, 0 </w:t>
+      </w:r>
+      <w:proofErr w:type="spellStart"/>
+      <w:r>
+        <w:t>leafdirs</w:t>
+      </w:r>
+      <w:proofErr w:type="spellEnd"/>
+      <w:r>
+        <w:t xml:space="preserve">, 655360.000MB total size                                                                                                                                                                                                     </w:t>
+      </w:r>
+      <w:r>
+        <w:lastRenderedPageBreak/>
+        <w:t xml:space="preserve">0.992: Removing </w:t>
+      </w:r>
+      <w:proofErr w:type="spellStart"/>
+      <w:r>
+        <w:t>passivevids</w:t>
+      </w:r>
+      <w:proofErr w:type="spellEnd"/>
+      <w:r>
+        <w:t xml:space="preserve"> tree (if exists)                                                                                                                                                                                                                                                                                 0.999: Pre-allocating directories in </w:t>
+      </w:r>
+      <w:proofErr w:type="spellStart"/>
+      <w:r>
+        <w:t>passivevids</w:t>
+      </w:r>
+      <w:proofErr w:type="spellEnd"/>
+      <w:r>
+        <w:t xml:space="preserve"> tree                                                                                                                                                                                                                                                                        1.000: Pre-allocating files in </w:t>
+      </w:r>
+      <w:proofErr w:type="spellStart"/>
+      <w:r>
+        <w:t>passivevids</w:t>
+      </w:r>
+      <w:proofErr w:type="spellEnd"/>
+      <w:r>
+        <w:t xml:space="preserve"> tree                                                                                                                                                                                                                                                                              1729.626: </w:t>
+      </w:r>
+      <w:proofErr w:type="spellStart"/>
+      <w:r>
+        <w:t>activevids</w:t>
+      </w:r>
+      <w:proofErr w:type="spellEnd"/>
+      <w:r>
+        <w:t xml:space="preserve"> populated: 16 files, avg. dir. width = 4, avg. dir. depth = 2.0, 0 </w:t>
+      </w:r>
+      <w:proofErr w:type="spellStart"/>
+      <w:r>
+        <w:t>leafdirs</w:t>
+      </w:r>
+      <w:proofErr w:type="spellEnd"/>
+      <w:r>
+        <w:t xml:space="preserve">, 163840.000MB total size                                                                                                                                                                                                    1729.626: Removing </w:t>
+      </w:r>
+      <w:proofErr w:type="spellStart"/>
+      <w:r>
+        <w:t>activevids</w:t>
+      </w:r>
+      <w:proofErr w:type="spellEnd"/>
+      <w:r>
+        <w:t xml:space="preserve"> tree (if exists)                                                                                                                                                                                                                                                                               1729.647: Pre-allocating directories in </w:t>
+      </w:r>
+      <w:proofErr w:type="spellStart"/>
+      <w:r>
+        <w:t>activevids</w:t>
+      </w:r>
+      <w:proofErr w:type="spellEnd"/>
+      <w:r>
+        <w:t xml:space="preserve"> tree                                                                                                                                                                                                                                                                      1729.650: Pre-allocating files in </w:t>
+      </w:r>
+      <w:proofErr w:type="spellStart"/>
+      <w:r>
+        <w:t>activevids</w:t>
+      </w:r>
+      <w:proofErr w:type="spellEnd"/>
+      <w:r>
+        <w:t xml:space="preserve"> tree                                                                                                                                                                                                                                                                            2813.261: Waiting for pre-allocation to finish (in case of a parallel pre-allocation)                                                                                                                                                                                                                                        2877.042: Population and pre-allocation of </w:t>
+      </w:r>
+      <w:proofErr w:type="spellStart"/>
+      <w:r>
+        <w:t>filesets</w:t>
+      </w:r>
+      <w:proofErr w:type="spellEnd"/>
+      <w:r>
+        <w:t xml:space="preserve"> completed                                                                                                                                                                                                                                                                2877.042: Starting 1 </w:t>
+      </w:r>
+      <w:proofErr w:type="spellStart"/>
+      <w:r>
+        <w:t>vidreaders</w:t>
+      </w:r>
+      <w:proofErr w:type="spellEnd"/>
+      <w:r>
+        <w:t xml:space="preserve"> instances                                                                                                                                                                                                                                                                                    2877.046: Starting 1 </w:t>
+      </w:r>
+      <w:proofErr w:type="spellStart"/>
+      <w:r>
+        <w:t>vidwriter</w:t>
+      </w:r>
+      <w:proofErr w:type="spellEnd"/>
+      <w:r>
+        <w:t xml:space="preserve"> instances                                                                                                                                                                                                                                                                                     2878.083: Running...                                                                                                                                                                                                                                                                                                         3478.226: Run took 600 seconds...                                                                                                                                                                                                                                                                                            3478.226: Per-Operation Breakdown                                                                                                                                                                                                                                                                                            </w:t>
+      </w:r>
+      <w:proofErr w:type="spellStart"/>
+      <w:r>
+        <w:t>serverlimit</w:t>
+      </w:r>
+      <w:proofErr w:type="spellEnd"/>
+      <w:r>
+        <w:t xml:space="preserve">          229829ops      383ops/s   0.0mb/s  116.479ms/op [0.001ms - 5003.542ms]                                                                                                                                                                                                                                  </w:t>
+      </w:r>
+      <w:proofErr w:type="spellStart"/>
+      <w:r>
+        <w:t>vidreader</w:t>
+      </w:r>
+      <w:proofErr w:type="spellEnd"/>
+      <w:r>
+        <w:t xml:space="preserve">            229959ops      383ops/s  95.8mb/s   35.886ms/op [0.015ms - 1221.401ms]                                                                                                                                                                                                                                  </w:t>
+      </w:r>
+      <w:proofErr w:type="spellStart"/>
+      <w:r>
+        <w:t>replaceinterval</w:t>
+      </w:r>
+      <w:proofErr w:type="spellEnd"/>
+      <w:r>
+        <w:t xml:space="preserve">      5ops        0ops/s   0.0mb/s 10000.117ms/op [10000.093ms - 10000.133ms]                                                                                                                                                                                                                                 </w:t>
+      </w:r>
+      <w:proofErr w:type="spellStart"/>
+      <w:r>
+        <w:t>wrtclose</w:t>
+      </w:r>
+      <w:proofErr w:type="spellEnd"/>
+      <w:r>
+        <w:t xml:space="preserve">             5ops        0ops/s   0.0mb/s    0.031ms/op [0.011ms - 0.096ms]                                                                                                                                                                                                                                          </w:t>
+      </w:r>
+      <w:proofErr w:type="spellStart"/>
+      <w:r>
+        <w:t>newvid</w:t>
+      </w:r>
+      <w:proofErr w:type="spellEnd"/>
+      <w:r>
+        <w:t xml:space="preserve">               5ops        0ops/s  85.3mb/s 94986.683ms/op [83254.878ms - 99920.156ms]                                                                                                                                                                                                                                 </w:t>
+      </w:r>
+      <w:proofErr w:type="spellStart"/>
+      <w:r>
+        <w:t>wrtopen</w:t>
+      </w:r>
+      <w:proofErr w:type="spellEnd"/>
+      <w:r>
+        <w:t xml:space="preserve">              6ops        0ops/s   0.0mb/s   24.418ms/op [0.892ms - 86.415ms]                                                                                                                                                                                                                                         </w:t>
+      </w:r>
+      <w:proofErr w:type="spellStart"/>
+      <w:r>
+        <w:t>vidremover</w:t>
+      </w:r>
+      <w:proofErr w:type="spellEnd"/>
+      <w:r>
+        <w:t xml:space="preserve">           6ops        0ops/s   0.0mb/s  204.072ms/op [153.622ms - 259.849ms]                                                                                                                                                                                                                                      3478.226: IO Summary: 229981 ops 383.211 ops/s 383/0 </w:t>
+      </w:r>
+      <w:proofErr w:type="spellStart"/>
+      <w:r>
+        <w:t>rd</w:t>
+      </w:r>
+      <w:proofErr w:type="spellEnd"/>
+      <w:r>
+        <w:t>/</w:t>
+      </w:r>
+      <w:proofErr w:type="spellStart"/>
+      <w:r>
+        <w:t>wr</w:t>
+      </w:r>
+      <w:proofErr w:type="spellEnd"/>
+      <w:r>
+        <w:t xml:space="preserve"> 181.1mb/s 37.953ms/op                                                                                                                                                                                                                                             3478.226: Shutting down processes                                                                                                                                                                                                                                                                                              pool: </w:t>
+      </w:r>
+      <w:proofErr w:type="spellStart"/>
+      <w:r>
+        <w:t>zfstest</w:t>
+      </w:r>
+      <w:proofErr w:type="spellEnd"/>
+      <w:r>
+        <w:t xml:space="preserve">                                                                                                                                                                                                                                                                                                               state: ONLINE                                                                                                                                                                                                                                                                                                               config:                                                                                                                                                                                                                                                                                                                                                                                                                                                                                                                                                                                                                                                           NAME        STATE     READ WRITE CKSUM                                                                                                                                                                                                                                                                                       </w:t>
+      </w:r>
+      <w:proofErr w:type="spellStart"/>
+      <w:r>
+        <w:t>zfstest</w:t>
+      </w:r>
+      <w:proofErr w:type="spellEnd"/>
+      <w:r>
+        <w:t xml:space="preserve">     ONLINE       0     0     0                                                                                                                                                                                                                                                                                         </w:t>
+      </w:r>
+      <w:proofErr w:type="spellStart"/>
+      <w:r>
+        <w:t>sdb</w:t>
+      </w:r>
+      <w:proofErr w:type="spellEnd"/>
+      <w:r>
+        <w:t xml:space="preserve">       ONLINE       0     0     0                                                                                                                                                                                                                                                                                         </w:t>
+      </w:r>
+      <w:proofErr w:type="spellStart"/>
+      <w:r>
+        <w:t>sdc</w:t>
+      </w:r>
+      <w:proofErr w:type="spellEnd"/>
+      <w:r>
+        <w:t xml:space="preserve">       ONLINE       0     0     0                                                                                                                                                                                                                                                                                         </w:t>
+      </w:r>
+      <w:proofErr w:type="spellStart"/>
+      <w:r>
+        <w:t>sdd</w:t>
+      </w:r>
+      <w:proofErr w:type="spellEnd"/>
+      <w:r>
+        <w:t xml:space="preserve">       ONLINE       0     0     0                                                                                                                                                                                                                                                                                         </w:t>
+      </w:r>
+      <w:proofErr w:type="spellStart"/>
+      <w:r>
+        <w:t>sde</w:t>
+      </w:r>
+      <w:proofErr w:type="spellEnd"/>
+      <w:r>
+        <w:t xml:space="preserve">       ONLINE       0     0     0                                                                                                                                                                                                                                                                                         </w:t>
+      </w:r>
+      <w:proofErr w:type="spellStart"/>
+      <w:r>
+        <w:t>sdf</w:t>
+      </w:r>
+      <w:proofErr w:type="spellEnd"/>
+      <w:r>
+        <w:t xml:space="preserve">       ONLINE       0     0     0                                                                                                                                                                                                                                                                                         </w:t>
+      </w:r>
+      <w:proofErr w:type="spellStart"/>
+      <w:r>
+        <w:t>sdg</w:t>
+      </w:r>
+      <w:proofErr w:type="spellEnd"/>
+      <w:r>
+        <w:t xml:space="preserve">       ONLINE       0     0     0                                                                                                                                                                                                                                                                                                                                                                                                                                                                                                                                                                                                            errors: No known data errors                                                                                                                                                                                                                                                                                                  </w:t>
+      </w:r>
+      <w:proofErr w:type="spellStart"/>
+      <w:r>
+        <w:t>videoserver</w:t>
+      </w:r>
+      <w:proofErr w:type="spellEnd"/>
+      <w:r>
+        <w:t xml:space="preserve">                                                                                                                                                                                                                                                                                                                 </w:t>
+      </w:r>
+      <w:proofErr w:type="spellStart"/>
+      <w:r>
+        <w:t>Filebench</w:t>
+      </w:r>
+      <w:proofErr w:type="spellEnd"/>
+      <w:r>
+        <w:t xml:space="preserve"> Version 1.5-alpha3                                                                                                                                                                                                                                                                                                 0.000: Allocated 177MB of shared memory                                                                                                                                                                                                                                                                                      0.005: Video Server Version 3.0 personality successfully loaded                                                                                                                                                                                                                                                              0.181: Populating and pre-allocating </w:t>
+      </w:r>
+      <w:proofErr w:type="spellStart"/>
+      <w:r>
+        <w:t>filesets</w:t>
+      </w:r>
+      <w:proofErr w:type="spellEnd"/>
+      <w:r>
+        <w:t xml:space="preserve">                                                                                                                                                                                                                                                                                0.182: </w:t>
+      </w:r>
+      <w:proofErr w:type="spellStart"/>
+      <w:r>
+        <w:t>passivevids</w:t>
+      </w:r>
+      <w:proofErr w:type="spellEnd"/>
+      <w:r>
+        <w:t xml:space="preserve"> populated: 64 files, avg. dir. width = 20, avg. dir. depth = 1.4, 0 </w:t>
+      </w:r>
+      <w:proofErr w:type="spellStart"/>
+      <w:r>
+        <w:t>leafdirs</w:t>
+      </w:r>
+      <w:proofErr w:type="spellEnd"/>
+      <w:r>
+        <w:t xml:space="preserve">, 655360.000MB total size                                                                                                                                                                                                     0.182: Removing </w:t>
+      </w:r>
+      <w:proofErr w:type="spellStart"/>
+      <w:r>
+        <w:t>passivevids</w:t>
+      </w:r>
+      <w:proofErr w:type="spellEnd"/>
+      <w:r>
+        <w:t xml:space="preserve"> tree (if exists)                                                                                                                                                                                                                                                                                 0.190: Pre-allocating directories in </w:t>
+      </w:r>
+      <w:proofErr w:type="spellStart"/>
+      <w:r>
+        <w:t>passivevids</w:t>
+      </w:r>
+      <w:proofErr w:type="spellEnd"/>
+      <w:r>
+        <w:t xml:space="preserve"> tree                                                                                                                                                                                                                                                                        0.191: Pre-allocating files in </w:t>
+      </w:r>
+      <w:proofErr w:type="spellStart"/>
+      <w:r>
+        <w:t>passivevids</w:t>
+      </w:r>
+      <w:proofErr w:type="spellEnd"/>
+      <w:r>
+        <w:t xml:space="preserve"> tree                                                                                                                                                                                                                                                                              1628.455: </w:t>
+      </w:r>
+      <w:proofErr w:type="spellStart"/>
+      <w:r>
+        <w:t>activevids</w:t>
+      </w:r>
+      <w:proofErr w:type="spellEnd"/>
+      <w:r>
+        <w:t xml:space="preserve"> populated: 16 files, avg. dir. width = 4, avg. dir. depth = 2.0, 0 </w:t>
+      </w:r>
+      <w:proofErr w:type="spellStart"/>
+      <w:r>
+        <w:t>leafdirs</w:t>
+      </w:r>
+      <w:proofErr w:type="spellEnd"/>
+      <w:r>
+        <w:t xml:space="preserve">, 163840.000MB total size                                                                                                                                                                                                    </w:t>
+      </w:r>
+      <w:r>
+        <w:lastRenderedPageBreak/>
+        <w:t xml:space="preserve">1628.455: Removing </w:t>
+      </w:r>
+      <w:proofErr w:type="spellStart"/>
+      <w:r>
+        <w:t>activevids</w:t>
+      </w:r>
+      <w:proofErr w:type="spellEnd"/>
+      <w:r>
+        <w:t xml:space="preserve"> tree (if exists)                                                                                                                                                                                                                                                                               1628.481: Pre-allocating directories in </w:t>
+      </w:r>
+      <w:proofErr w:type="spellStart"/>
+      <w:r>
+        <w:t>activevids</w:t>
+      </w:r>
+      <w:proofErr w:type="spellEnd"/>
+      <w:r>
+        <w:t xml:space="preserve"> tree                                                                                                                                                                                                                                                                      1628.482: Pre-allocating files in </w:t>
+      </w:r>
+      <w:proofErr w:type="spellStart"/>
+      <w:r>
+        <w:t>activevids</w:t>
+      </w:r>
+      <w:proofErr w:type="spellEnd"/>
+      <w:r>
+        <w:t xml:space="preserve"> tree                                                                                                                                                                                                                                                                            2600.198: Waiting for pre-allocation to finish (in case of a parallel pre-allocation)                                                                                                                                                                                                                                        2679.050: Population and pre-allocation of </w:t>
+      </w:r>
+      <w:proofErr w:type="spellStart"/>
+      <w:r>
+        <w:t>filesets</w:t>
+      </w:r>
+      <w:proofErr w:type="spellEnd"/>
+      <w:r>
+        <w:t xml:space="preserve"> completed                                                                                                                                                                                                                                                                2679.051: Starting 1 </w:t>
+      </w:r>
+      <w:proofErr w:type="spellStart"/>
+      <w:r>
+        <w:t>vidreaders</w:t>
+      </w:r>
+      <w:proofErr w:type="spellEnd"/>
+      <w:r>
+        <w:t xml:space="preserve"> instances                                                                                                                                                                                                                                                                                    2679.054: Starting 1 </w:t>
+      </w:r>
+      <w:proofErr w:type="spellStart"/>
+      <w:r>
+        <w:t>vidwriter</w:t>
+      </w:r>
+      <w:proofErr w:type="spellEnd"/>
+      <w:r>
+        <w:t xml:space="preserve"> instances                                                                                                                                                                                                                                                                                     2680.089: Running...                                                                                                                                                                                                                                                                                                         3280.259: Run took 600 seconds...                                                                                                                                                                                                                                                                                            3280.260: Per-Operation Breakdown                                                                                                                                                                                                                                                                                            </w:t>
+      </w:r>
+      <w:proofErr w:type="spellStart"/>
+      <w:r>
+        <w:t>serverlimit</w:t>
+      </w:r>
+      <w:proofErr w:type="spellEnd"/>
+      <w:r>
+        <w:t xml:space="preserve">          229746ops      383ops/s   0.0mb/s  119.297ms/op [0.001ms - 5019.507ms]                                                                                                                                                                                                                                  </w:t>
+      </w:r>
+      <w:proofErr w:type="spellStart"/>
+      <w:r>
+        <w:t>vidreader</w:t>
+      </w:r>
+      <w:proofErr w:type="spellEnd"/>
+      <w:r>
+        <w:t xml:space="preserve">            229876ops      383ops/s  95.7mb/s   23.844ms/op [0.018ms - 798.206ms]                                                                                                                                                                                                                                   </w:t>
+      </w:r>
+      <w:proofErr w:type="spellStart"/>
+      <w:r>
+        <w:t>replaceinterval</w:t>
+      </w:r>
+      <w:proofErr w:type="spellEnd"/>
+      <w:r>
+        <w:t xml:space="preserve">      6ops        0ops/s   0.0mb/s 10000.162ms/op [10000.095ms - 10000.393ms]                                                                                                                                                                                                                                 </w:t>
+      </w:r>
+      <w:proofErr w:type="spellStart"/>
+      <w:r>
+        <w:t>wrtclose</w:t>
+      </w:r>
+      <w:proofErr w:type="spellEnd"/>
+      <w:r>
+        <w:t xml:space="preserve">             6ops        0ops/s   0.0mb/s    0.018ms/op [0.012ms - 0.025ms]                                                                                                                                                                                                                                          </w:t>
+      </w:r>
+      <w:proofErr w:type="spellStart"/>
+      <w:r>
+        <w:t>newvid</w:t>
+      </w:r>
+      <w:proofErr w:type="spellEnd"/>
+      <w:r>
+        <w:t xml:space="preserve">               6ops        0ops/s 102.4mb/s 80760.431ms/op [68243.649ms - 85797.353ms]                                                                                                                                                                                                                                 </w:t>
+      </w:r>
+      <w:proofErr w:type="spellStart"/>
+      <w:r>
+        <w:t>wrtopen</w:t>
+      </w:r>
+      <w:proofErr w:type="spellEnd"/>
+      <w:r>
+        <w:t xml:space="preserve">              7ops        0ops/s   0.0mb/s   14.242ms/op [3.508ms - 29.752ms]                                                                                                                                                                                                                                         </w:t>
+      </w:r>
+      <w:proofErr w:type="spellStart"/>
+      <w:r>
+        <w:t>vidremover</w:t>
+      </w:r>
+      <w:proofErr w:type="spellEnd"/>
+      <w:r>
+        <w:t xml:space="preserve">           7ops        0ops/s   0.0mb/s  163.821ms/op [113.321ms - 253.538ms]                                                                                                                                                                                                                                      3280.260: IO Summary: 229902 ops 383.061 ops/s 383/0 </w:t>
+      </w:r>
+      <w:proofErr w:type="spellStart"/>
+      <w:r>
+        <w:t>rd</w:t>
+      </w:r>
+      <w:proofErr w:type="spellEnd"/>
+      <w:r>
+        <w:t>/</w:t>
+      </w:r>
+      <w:proofErr w:type="spellStart"/>
+      <w:r>
+        <w:t>wr</w:t>
+      </w:r>
+      <w:proofErr w:type="spellEnd"/>
+      <w:r>
+        <w:t xml:space="preserve"> 198.1mb/s 25.954ms/op                                                                                                                                                                                                                                             3280.260: Shutting down processes                                                                                                                                                                                                                                                                                              pool: </w:t>
+      </w:r>
+      <w:proofErr w:type="spellStart"/>
+      <w:r>
+        <w:t>zfstest</w:t>
+      </w:r>
+      <w:proofErr w:type="spellEnd"/>
+      <w:r>
+        <w:t xml:space="preserve">                                                                                                                                                                                                                                                                                                               state: ONLINE                                                                                                                                                                                                                                                                                                               config:                                                                                                                                                                                                                                                                                                                                                                                                                                                                                                                                                                                                                                                           NAME        STATE     READ WRITE CKSUM                                                                                                                                                                                                                                                                                       </w:t>
+      </w:r>
+      <w:proofErr w:type="spellStart"/>
+      <w:r>
+        <w:t>zfstest</w:t>
+      </w:r>
+      <w:proofErr w:type="spellEnd"/>
+      <w:r>
+        <w:t xml:space="preserve">     ONLINE       0     0     0                                                                                                                                                                                                                                                                                         mirror-0  ONLINE       0     0     0                                                                                                                                                                                                                                                                                           </w:t>
+      </w:r>
+      <w:proofErr w:type="spellStart"/>
+      <w:r>
+        <w:t>sdb</w:t>
+      </w:r>
+      <w:proofErr w:type="spellEnd"/>
+      <w:r>
+        <w:t xml:space="preserve">     ONLINE       0     0     0                                                                                                                                                                                                                                                                                           </w:t>
+      </w:r>
+      <w:proofErr w:type="spellStart"/>
+      <w:r>
+        <w:t>sdc</w:t>
+      </w:r>
+      <w:proofErr w:type="spellEnd"/>
+      <w:r>
+        <w:t xml:space="preserve">     ONLINE       0     0     0                                                                                                                                                                                                                                                                                                                                                                                                                                                                                                                                                                                                            errors: No known data errors                                                                                                                                                                                                                                                                                                 mirror </w:t>
+      </w:r>
+      <w:proofErr w:type="spellStart"/>
+      <w:r>
+        <w:t>videoserver</w:t>
+      </w:r>
+      <w:proofErr w:type="spellEnd"/>
+      <w:r>
+        <w:t xml:space="preserve">                                                                                                                                                                                                                                                                                                           </w:t>
+      </w:r>
+      <w:proofErr w:type="spellStart"/>
+      <w:r>
+        <w:t>Filebench</w:t>
+      </w:r>
+      <w:proofErr w:type="spellEnd"/>
+      <w:r>
+        <w:t xml:space="preserve"> Version 1.5-alpha3                                                                                                                                                                                                                                                                                                 0.000: Allocated 177MB of shared memory                                                                                                                                                                                                                                                                                      0.004: Video Server Version 3.0 personality successfully loaded                                                                                                                                                                                                                                                              0.200: Populating and pre-allocating </w:t>
+      </w:r>
+      <w:proofErr w:type="spellStart"/>
+      <w:r>
+        <w:t>filesets</w:t>
+      </w:r>
+      <w:proofErr w:type="spellEnd"/>
+      <w:r>
+        <w:t xml:space="preserve">                                                                                                                                                                                                                                                                                0.201: </w:t>
+      </w:r>
+      <w:proofErr w:type="spellStart"/>
+      <w:r>
+        <w:t>passivevids</w:t>
+      </w:r>
+      <w:proofErr w:type="spellEnd"/>
+      <w:r>
+        <w:t xml:space="preserve"> populated: 64 files, avg. dir. width = 20, avg. dir. depth = 1.4, 0 </w:t>
+      </w:r>
+      <w:proofErr w:type="spellStart"/>
+      <w:r>
+        <w:t>leafdirs</w:t>
+      </w:r>
+      <w:proofErr w:type="spellEnd"/>
+      <w:r>
+        <w:t xml:space="preserve">, 655360.000MB total size                                                                                                                                                                                                     0.201: Removing </w:t>
+      </w:r>
+      <w:proofErr w:type="spellStart"/>
+      <w:r>
+        <w:t>passivevids</w:t>
+      </w:r>
+      <w:proofErr w:type="spellEnd"/>
+      <w:r>
+        <w:t xml:space="preserve"> tree (if exists)                                                                                                                                                                                                                                                                                 0.209: Pre-allocating directories in </w:t>
+      </w:r>
+      <w:proofErr w:type="spellStart"/>
+      <w:r>
+        <w:t>passivevids</w:t>
+      </w:r>
+      <w:proofErr w:type="spellEnd"/>
+      <w:r>
+        <w:t xml:space="preserve"> tree                                                                                                                                                                                                                                                                        0.209: Pre-allocating files in </w:t>
+      </w:r>
+      <w:proofErr w:type="spellStart"/>
+      <w:r>
+        <w:t>passivevids</w:t>
+      </w:r>
+      <w:proofErr w:type="spellEnd"/>
+      <w:r>
+        <w:t xml:space="preserve"> tree                                                                                                                                                                                                                                                                              3989.161: </w:t>
+      </w:r>
+      <w:proofErr w:type="spellStart"/>
+      <w:r>
+        <w:t>activevids</w:t>
+      </w:r>
+      <w:proofErr w:type="spellEnd"/>
+      <w:r>
+        <w:t xml:space="preserve"> populated: 16 files, avg. dir. width = 4, avg. dir. depth = 2.0, 0 </w:t>
+      </w:r>
+      <w:proofErr w:type="spellStart"/>
+      <w:r>
+        <w:t>leafdirs</w:t>
+      </w:r>
+      <w:proofErr w:type="spellEnd"/>
+      <w:r>
+        <w:t xml:space="preserve">, 163840.000MB total size                                                                                                                                                                                                    3989.161: Removing </w:t>
+      </w:r>
+      <w:proofErr w:type="spellStart"/>
+      <w:r>
+        <w:t>activevids</w:t>
+      </w:r>
+      <w:proofErr w:type="spellEnd"/>
+      <w:r>
+        <w:t xml:space="preserve"> tree (if exists)                                                                                                                                                                                                                                                                               3989.169: Pre-allocating directories in </w:t>
+      </w:r>
+      <w:proofErr w:type="spellStart"/>
+      <w:r>
+        <w:t>activevids</w:t>
+      </w:r>
+      <w:proofErr w:type="spellEnd"/>
+      <w:r>
+        <w:t xml:space="preserve"> tree                                                                                                                                                                                                                                                                      3991.420: Pre-allocating files in </w:t>
+      </w:r>
+      <w:proofErr w:type="spellStart"/>
+      <w:r>
+        <w:t>activevids</w:t>
+      </w:r>
+      <w:proofErr w:type="spellEnd"/>
+      <w:r>
+        <w:t xml:space="preserve"> tree                                                                                                                                                                                                                                                                            6635.083: Waiting for pre-allocation to finish (in case of a parallel pre-allocation)                                                                                                                                                                                                                                        6732.823: Population and pre-allocation of </w:t>
+      </w:r>
+      <w:proofErr w:type="spellStart"/>
+      <w:r>
+        <w:t>filesets</w:t>
+      </w:r>
+      <w:proofErr w:type="spellEnd"/>
+      <w:r>
+        <w:t xml:space="preserve"> completed                                                                                                                                                                                                                                                                6732.835: Starting 1 </w:t>
+      </w:r>
+      <w:proofErr w:type="spellStart"/>
+      <w:r>
+        <w:t>vidreaders</w:t>
+      </w:r>
+      <w:proofErr w:type="spellEnd"/>
+      <w:r>
+        <w:t xml:space="preserve"> instances                                                                                                                                                                                                                                                                                    6732.839: Starting 1 </w:t>
+      </w:r>
+      <w:proofErr w:type="spellStart"/>
+      <w:r>
+        <w:t>vidwriter</w:t>
+      </w:r>
+      <w:proofErr w:type="spellEnd"/>
+      <w:r>
+        <w:t xml:space="preserve"> instances                                                                                                                                                                                                                                                                                     6733.873: Running...                                                                                                                                                                                                                                                                                                         </w:t>
+      </w:r>
+      <w:r>
+        <w:lastRenderedPageBreak/>
+        <w:t xml:space="preserve">7333.961: Run took 600 seconds...                                                                                                                                                                                                                                                                                            7333.963: Per-Operation Breakdown                                                                                                                                                                                                                                                                                            </w:t>
+      </w:r>
+      <w:proofErr w:type="spellStart"/>
+      <w:r>
+        <w:t>serverlimit</w:t>
+      </w:r>
+      <w:proofErr w:type="spellEnd"/>
+      <w:r>
+        <w:t xml:space="preserve">          152912ops      255ops/s   0.0mb/s  141.927ms/op [0.000ms - 5393.883ms]                                                                                                                                                                                                                                  </w:t>
+      </w:r>
+      <w:proofErr w:type="spellStart"/>
+      <w:r>
+        <w:t>vidreader</w:t>
+      </w:r>
+      <w:proofErr w:type="spellEnd"/>
+      <w:r>
+        <w:t xml:space="preserve">            153008ops      255ops/s  63.7mb/s  183.630ms/op [0.015ms - 5393.865ms]                                                                                                                                                                                                                                  </w:t>
+      </w:r>
+      <w:proofErr w:type="spellStart"/>
+      <w:r>
+        <w:t>replaceinterval</w:t>
+      </w:r>
+      <w:proofErr w:type="spellEnd"/>
+      <w:r>
+        <w:t xml:space="preserve">      1ops        0ops/s   0.0mb/s 10000.355ms/op [10000.355ms - 10000.355ms]                                                                                                                                                                                                                                 </w:t>
+      </w:r>
+      <w:proofErr w:type="spellStart"/>
+      <w:r>
+        <w:t>wrtclose</w:t>
+      </w:r>
+      <w:proofErr w:type="spellEnd"/>
+      <w:r>
+        <w:t xml:space="preserve">             1ops        0ops/s   0.0mb/s    0.029ms/op [0.029ms - 0.029ms]                                                                                                                                                                                                                                          </w:t>
+      </w:r>
+      <w:proofErr w:type="spellStart"/>
+      <w:r>
+        <w:t>newvid</w:t>
+      </w:r>
+      <w:proofErr w:type="spellEnd"/>
+      <w:r>
+        <w:t xml:space="preserve">               1ops        0ops/s  17.1mb/s 322159.216ms/op [322159.216ms - 322159.216ms]                                                                                                                                                                                                                              </w:t>
+      </w:r>
+      <w:proofErr w:type="spellStart"/>
+      <w:r>
+        <w:t>wrtopen</w:t>
+      </w:r>
+      <w:proofErr w:type="spellEnd"/>
+      <w:r>
+        <w:t xml:space="preserve">              2ops        0ops/s   0.0mb/s   66.705ms/op [0.735ms - 132.675ms]                                                                                                                                                                                                                                        </w:t>
+      </w:r>
+      <w:proofErr w:type="spellStart"/>
+      <w:r>
+        <w:t>vidremover</w:t>
+      </w:r>
+      <w:proofErr w:type="spellEnd"/>
+      <w:r>
+        <w:t xml:space="preserve">           2ops        0ops/s   0.0mb/s 1238.683ms/op [953.302ms - 1524.064ms]                                                                                                                                                                                                                                     7333.967: IO Summary: 153014 ops 254.986 ops/s 255/0 </w:t>
+      </w:r>
+      <w:proofErr w:type="spellStart"/>
+      <w:r>
+        <w:t>rd</w:t>
+      </w:r>
+      <w:proofErr w:type="spellEnd"/>
+      <w:r>
+        <w:t>/</w:t>
+      </w:r>
+      <w:proofErr w:type="spellStart"/>
+      <w:r>
+        <w:t>wr</w:t>
+      </w:r>
+      <w:proofErr w:type="spellEnd"/>
+      <w:r>
+        <w:t xml:space="preserve">  80.8mb/s 185.745ms/op                                                                                                                                                                                                                                            7333.967: Shutting down processes                                                                                                                                                                                                                                                                                              pool: </w:t>
+      </w:r>
+      <w:proofErr w:type="spellStart"/>
+      <w:r>
+        <w:t>zfstest</w:t>
+      </w:r>
+      <w:proofErr w:type="spellEnd"/>
+      <w:r>
+        <w:t xml:space="preserve">                                                                                                                                                                                                                                                                                                               state: ONLINE                                                                                                                                                                                                                                                                                                               config:                                                                                                                                                                                                                                                                                                                                                                                                                                                                                                                                                                                                                                                           NAME        STATE     READ WRITE CKSUM                                                                                                                                                                                                                                                                                       </w:t>
+      </w:r>
+      <w:proofErr w:type="spellStart"/>
+      <w:r>
+        <w:t>zfstest</w:t>
+      </w:r>
+      <w:proofErr w:type="spellEnd"/>
+      <w:r>
+        <w:t xml:space="preserve">     ONLINE       0     0     0                                                                                                                                                                                                                                                                                         mirror-0  ONLINE       0     0     0                                                                                                                                                                                                                                                                                           </w:t>
+      </w:r>
+      <w:proofErr w:type="spellStart"/>
+      <w:r>
+        <w:t>sdb</w:t>
+      </w:r>
+      <w:proofErr w:type="spellEnd"/>
+      <w:r>
+        <w:t xml:space="preserve">     ONLINE       0     0     0                                                                                                                                                                                                                                                                                           </w:t>
+      </w:r>
+      <w:proofErr w:type="spellStart"/>
+      <w:r>
+        <w:t>sdc</w:t>
+      </w:r>
+      <w:proofErr w:type="spellEnd"/>
+      <w:r>
+        <w:t xml:space="preserve">     ONLINE       0     0     0                                                                                                                                                                                                                                                                                           </w:t>
+      </w:r>
+      <w:proofErr w:type="spellStart"/>
+      <w:r>
+        <w:t>sdd</w:t>
+      </w:r>
+      <w:proofErr w:type="spellEnd"/>
+      <w:r>
+        <w:t xml:space="preserve">     ONLINE       0     0     0                                                                                                                                                                                                                                                                                                                                                                                                                                                                                                                                                                                                            errors: No known data errors                                                                                                                                                                                                                                                                                                 mirror </w:t>
+      </w:r>
+      <w:proofErr w:type="spellStart"/>
+      <w:r>
+        <w:t>videoserver</w:t>
+      </w:r>
+      <w:proofErr w:type="spellEnd"/>
+      <w:r>
+        <w:t xml:space="preserve">                                                                                                                                                                                                                                                                                                           </w:t>
+      </w:r>
+      <w:proofErr w:type="spellStart"/>
+      <w:r>
+        <w:t>Filebench</w:t>
+      </w:r>
+      <w:proofErr w:type="spellEnd"/>
+      <w:r>
+        <w:t xml:space="preserve"> Version 1.5-alpha3                                                                                                                                                                                                                                                                                                 0.000: Allocated 177MB of shared memory                                                                                                                                                                                                                                                                                      0.005: Video Server Version 3.0 personality successfully loaded                                                                                                                                                                                                                                                              0.189: Populating and pre-allocating </w:t>
+      </w:r>
+      <w:proofErr w:type="spellStart"/>
+      <w:r>
+        <w:t>filesets</w:t>
+      </w:r>
+      <w:proofErr w:type="spellEnd"/>
+      <w:r>
+        <w:t xml:space="preserve">                                                                                                                                                                                                                                                                                0.190: </w:t>
+      </w:r>
+      <w:proofErr w:type="spellStart"/>
+      <w:r>
+        <w:t>passivevids</w:t>
+      </w:r>
+      <w:proofErr w:type="spellEnd"/>
+      <w:r>
+        <w:t xml:space="preserve"> populated: 64 files, avg. dir. width = 20, avg. dir. depth = 1.4, 0 </w:t>
+      </w:r>
+      <w:proofErr w:type="spellStart"/>
+      <w:r>
+        <w:t>leafdirs</w:t>
+      </w:r>
+      <w:proofErr w:type="spellEnd"/>
+      <w:r>
+        <w:t xml:space="preserve">, 655360.000MB total size                                                                                                                                                                                                     0.190: Removing </w:t>
+      </w:r>
+      <w:proofErr w:type="spellStart"/>
+      <w:r>
+        <w:t>passivevids</w:t>
+      </w:r>
+      <w:proofErr w:type="spellEnd"/>
+      <w:r>
+        <w:t xml:space="preserve"> tree (if exists)                                                                                                                                                                                                                                                                                 0.198: Pre-allocating directories in </w:t>
+      </w:r>
+      <w:proofErr w:type="spellStart"/>
+      <w:r>
+        <w:t>passivevids</w:t>
+      </w:r>
+      <w:proofErr w:type="spellEnd"/>
+      <w:r>
+        <w:t xml:space="preserve"> tree                                                                                                                                                                                                                                                                        0.199: Pre-allocating files in </w:t>
+      </w:r>
+      <w:proofErr w:type="spellStart"/>
+      <w:r>
+        <w:t>passivevids</w:t>
+      </w:r>
+      <w:proofErr w:type="spellEnd"/>
+      <w:r>
+        <w:t xml:space="preserve"> tree          </w:t>
+      </w:r>
+    </w:p>
+    <w:p/>
+    <w:p/>
+    <w:p/>
+    <w:p/>
+    <w:p/>
+    <w:p/>
+    <w:p/>
+    <w:p/>
+    <w:p/>
+    <w:p/>
+    <w:p/>
+    <w:p>
+      <w:proofErr w:type="spellStart"/>
+      <w:r>
+        <w:lastRenderedPageBreak/>
+        <w:t>Filebench</w:t>
+      </w:r>
+      <w:proofErr w:type="spellEnd"/>
+      <w:r>
+        <w:t xml:space="preserve"> Version 1.5-alpha3                                                                                                                                                                                                                                                                                                 0.000: Allocated 177MB of shared memory                                                                                                                                                                                                                                                                                      0.007: Video Server Version 3.0 personality successfully loaded                                                                                                                                                                                                                                                              0.217: Populating and pre-allocating </w:t>
+      </w:r>
+      <w:proofErr w:type="spellStart"/>
+      <w:r>
+        <w:t>filesets</w:t>
+      </w:r>
+      <w:proofErr w:type="spellEnd"/>
+      <w:r>
+        <w:t xml:space="preserve">                                                                                                                                                                                                                                                                                0.218: </w:t>
+      </w:r>
+      <w:proofErr w:type="spellStart"/>
+      <w:r>
+        <w:t>passivevids</w:t>
+      </w:r>
+      <w:proofErr w:type="spellEnd"/>
+      <w:r>
+        <w:t xml:space="preserve"> populated: 64 files, avg. dir. width = 20, avg. dir. depth = 1.4, 0 </w:t>
+      </w:r>
+      <w:proofErr w:type="spellStart"/>
+      <w:r>
+        <w:t>leafdirs</w:t>
+      </w:r>
+      <w:proofErr w:type="spellEnd"/>
+      <w:r>
+        <w:t xml:space="preserve">, 131072.000MB total size                                                                                                                                                                                                     0.218: Removing </w:t>
+      </w:r>
+      <w:proofErr w:type="spellStart"/>
+      <w:r>
+        <w:t>passivevids</w:t>
+      </w:r>
+      <w:proofErr w:type="spellEnd"/>
+      <w:r>
+        <w:t xml:space="preserve"> tree (if exists)                                                                                                                                                                                                                                                                                 0.236: Pre-allocating directories in </w:t>
+      </w:r>
+      <w:proofErr w:type="spellStart"/>
+      <w:r>
+        <w:t>passivevids</w:t>
+      </w:r>
+      <w:proofErr w:type="spellEnd"/>
+      <w:r>
+        <w:t xml:space="preserve"> tree                                                                                                                                                                                                                                                                        0.255: Pre-allocating files in </w:t>
+      </w:r>
+      <w:proofErr w:type="spellStart"/>
+      <w:r>
+        <w:t>passivevids</w:t>
+      </w:r>
+      <w:proofErr w:type="spellEnd"/>
+      <w:r>
+        <w:t xml:space="preserve"> tree                                                                                                                                                                                                                                                                              834.077: </w:t>
+      </w:r>
+      <w:proofErr w:type="spellStart"/>
+      <w:r>
+        <w:t>activevids</w:t>
+      </w:r>
+      <w:proofErr w:type="spellEnd"/>
+      <w:r>
+        <w:t xml:space="preserve"> populated: 16 files, avg. dir. width = 4, avg. dir. depth = 2.0, 0 </w:t>
+      </w:r>
+      <w:proofErr w:type="spellStart"/>
+      <w:r>
+        <w:t>leafdirs</w:t>
+      </w:r>
+      <w:proofErr w:type="spellEnd"/>
+      <w:r>
+        <w:t xml:space="preserve">, 32768.000MB total size                                                                                                                                                                                                      834.077: Removing </w:t>
+      </w:r>
+      <w:proofErr w:type="spellStart"/>
+      <w:r>
+        <w:t>activevids</w:t>
+      </w:r>
+      <w:proofErr w:type="spellEnd"/>
+      <w:r>
+        <w:t xml:space="preserve"> tree (if exists)                                                                                                                                                                                                                                                                                834.085: Pre-allocating directories in </w:t>
+      </w:r>
+      <w:proofErr w:type="spellStart"/>
+      <w:r>
+        <w:t>activevids</w:t>
+      </w:r>
+      <w:proofErr w:type="spellEnd"/>
+      <w:r>
+        <w:t xml:space="preserve"> tree                                                                                                                                                                                                                                                                       835.252: Pre-allocating files in </w:t>
+      </w:r>
+      <w:proofErr w:type="spellStart"/>
+      <w:r>
+        <w:t>activevids</w:t>
+      </w:r>
+      <w:proofErr w:type="spellEnd"/>
+      <w:r>
+        <w:t xml:space="preserve"> tree                                                                                                                                                                                                                                                                             1316.629: Waiting for pre-allocation to finish (in case of a parallel pre-allocation)                                                                                                                                                                                                                                        1359.341: Population and pre-allocation of </w:t>
+      </w:r>
+      <w:proofErr w:type="spellStart"/>
+      <w:r>
+        <w:t>filesets</w:t>
+      </w:r>
+      <w:proofErr w:type="spellEnd"/>
+      <w:r>
+        <w:t xml:space="preserve"> completed                                                                                                                                                                                                                                                                1359.341: Starting 1 </w:t>
+      </w:r>
+      <w:proofErr w:type="spellStart"/>
+      <w:r>
+        <w:t>vidreaders</w:t>
+      </w:r>
+      <w:proofErr w:type="spellEnd"/>
+      <w:r>
+        <w:t xml:space="preserve"> instances                                                                                                                                                                                                                                                                                    1359.343: Starting 1 </w:t>
+      </w:r>
+      <w:proofErr w:type="spellStart"/>
+      <w:r>
+        <w:t>vidwriter</w:t>
+      </w:r>
+      <w:proofErr w:type="spellEnd"/>
+      <w:r>
+        <w:t xml:space="preserve"> instances                                                                                                                                                                                                                                                                                     1360.359: Running...                                                                                                                                                                                                                                                                                                         1960.444: Run took 600 seconds...                                                                                                                                                                                                                                                                                            1960.444: Per-Operation Breakdown                                                                                                                                                                                                                                                                                            </w:t>
+      </w:r>
+      <w:proofErr w:type="spellStart"/>
+      <w:r>
+        <w:t>serverlimit</w:t>
+      </w:r>
+      <w:proofErr w:type="spellEnd"/>
+      <w:r>
+        <w:t xml:space="preserve">          229809ops      383ops/s   0.0mb/s  105.441ms/op [0.001ms - 4999.823ms]                                                                                                                                                                                                                                  </w:t>
+      </w:r>
+      <w:proofErr w:type="spellStart"/>
+      <w:r>
+        <w:t>vidreader</w:t>
+      </w:r>
+      <w:proofErr w:type="spellEnd"/>
+      <w:r>
+        <w:t xml:space="preserve">            229915ops      383ops/s  95.8mb/s   81.328ms/op [0.015ms - 3940.711ms]                                                                                                                                                                                                                                  </w:t>
+      </w:r>
+      <w:proofErr w:type="spellStart"/>
+      <w:r>
+        <w:t>replaceinterval</w:t>
+      </w:r>
+      <w:proofErr w:type="spellEnd"/>
+      <w:r>
+        <w:t xml:space="preserve">      9ops        0ops/s   0.0mb/s 10000.138ms/op [10000.122ms - 10000.160ms]                                                                                                                                                                                                                                 </w:t>
+      </w:r>
+      <w:proofErr w:type="spellStart"/>
+      <w:r>
+        <w:t>wrtclose</w:t>
+      </w:r>
+      <w:proofErr w:type="spellEnd"/>
+      <w:r>
+        <w:t xml:space="preserve">             9ops        0ops/s   0.0mb/s    0.021ms/op [0.013ms - 0.033ms]                                                                                                                                                                                                                                          </w:t>
+      </w:r>
+      <w:proofErr w:type="spellStart"/>
+      <w:r>
+        <w:t>newvid</w:t>
+      </w:r>
+      <w:proofErr w:type="spellEnd"/>
+      <w:r>
+        <w:t xml:space="preserve">               9ops        0ops/s  30.7mb/s 55064.279ms/op [48648.814ms - 62854.277ms]                                                                                                                                                                                                                                 </w:t>
+      </w:r>
+      <w:proofErr w:type="spellStart"/>
+      <w:r>
+        <w:t>wrtopen</w:t>
+      </w:r>
+      <w:proofErr w:type="spellEnd"/>
+      <w:r>
+        <w:t xml:space="preserve">              10ops        0ops/s   0.0mb/s  217.470ms/op [1.007ms - 758.920ms]                                                                                                                                                                                                                                       </w:t>
+      </w:r>
+      <w:proofErr w:type="spellStart"/>
+      <w:r>
+        <w:t>vidremover</w:t>
+      </w:r>
+      <w:proofErr w:type="spellEnd"/>
+      <w:r>
+        <w:t xml:space="preserve">           10ops        0ops/s   0.0mb/s  316.273ms/op [1.410ms - 583.169ms]                                                                                                                                                                                                                                       1960.444: IO Summary: 229953 ops 383.201 ops/s 383/0 </w:t>
+      </w:r>
+      <w:proofErr w:type="spellStart"/>
+      <w:r>
+        <w:t>rd</w:t>
+      </w:r>
+      <w:proofErr w:type="spellEnd"/>
+      <w:r>
+        <w:t>/</w:t>
+      </w:r>
+      <w:proofErr w:type="spellStart"/>
+      <w:r>
+        <w:t>wr</w:t>
+      </w:r>
+      <w:proofErr w:type="spellEnd"/>
+      <w:r>
+        <w:t xml:space="preserve"> 126.5mb/s 83.493ms/op                                                                                                                                                                                                                                             1960.444: Shutting down processes                                                          </w:t>
+      </w:r>
+    </w:p>
     <w:sectPr>
       <w:pgSz w:w="11906" w:h="16838"/>
       <w:pgMar w:top="1440" w:right="1440" w:bottom="1440" w:left="1440" w:header="708" w:footer="708" w:gutter="0"/>

</xml_diff>